<commit_message>
logo + icon + about
</commit_message>
<xml_diff>
--- a/dotNET5781_6589_5401/dotNET5781_6589_5401/ToDo.docx
+++ b/dotNET5781_6589_5401/dotNET5781_6589_5401/ToDo.docx
@@ -24,6 +24,23 @@
           <w:rtl/>
         </w:rPr>
         <w:t>, או אחרי יצירת קו ונסיעה</w:t>
+      </w:r>
+    </w:p>
+    <w:p>
+      <w:pPr>
+        <w:pStyle w:val="a3"/>
+        <w:numPr>
+          <w:ilvl w:val="0"/>
+          <w:numId w:val="1"/>
+        </w:numPr>
+        <w:spacing w:after="0" w:line="240" w:lineRule="auto"/>
+      </w:pPr>
+      <w:r>
+        <w:rPr>
+          <w:rFonts w:hint="cs"/>
+          <w:rtl/>
+        </w:rPr>
+        <w:t>רקע כפתורי התחלה</w:t>
       </w:r>
     </w:p>
     <w:p>

</xml_diff>